<commit_message>
fix: update template file
</commit_message>
<xml_diff>
--- a/coop-server/src/template/doc/CN_giay_nhan_no.docx
+++ b/coop-server/src/template/doc/CN_giay_nhan_no.docx
@@ -1799,15 +1799,12 @@
               <w:tabs>
                 <w:tab w:val="right" w:leader="dot" w:pos="9072"/>
               </w:tabs>
-              <w:ind w:left="-69"/>
               <w:jc w:val="center"/>
               <w:rPr>
                 <w:rFonts w:ascii="Times New Roman" w:hAnsi="Times New Roman"/>
-                <w:b/>
                 <w:iCs/>
                 <w:sz w:val="26"/>
                 <w:szCs w:val="26"/>
-                <w:lang w:val="vi-VN"/>
               </w:rPr>
             </w:pPr>
             <w:r>
@@ -1817,24 +1814,29 @@
                 <w:iCs/>
                 <w:sz w:val="26"/>
                 <w:szCs w:val="26"/>
-                <w:lang w:val="vi-VN"/>
               </w:rPr>
-              <w:t>Trưởng phòng</w:t>
+              <w:t>{</w:t>
             </w:r>
-          </w:p>
-          <w:p>
-            <w:pPr>
-              <w:tabs>
-                <w:tab w:val="right" w:leader="dot" w:pos="9072"/>
-              </w:tabs>
-              <w:jc w:val="center"/>
+            <w:r>
               <w:rPr>
                 <w:rFonts w:ascii="Times New Roman" w:hAnsi="Times New Roman"/>
+                <w:b/>
                 <w:iCs/>
                 <w:sz w:val="26"/>
                 <w:szCs w:val="26"/>
               </w:rPr>
-            </w:pPr>
+              <w:t>debt_receive_title</w:t>
+            </w:r>
+            <w:r>
+              <w:rPr>
+                <w:rFonts w:ascii="Times New Roman" w:hAnsi="Times New Roman"/>
+                <w:b/>
+                <w:iCs/>
+                <w:sz w:val="26"/>
+                <w:szCs w:val="26"/>
+              </w:rPr>
+              <w:t>}</w:t>
+            </w:r>
           </w:p>
           <w:p>
             <w:pPr>

</xml_diff>

<commit_message>
fix: fix current date to contract date at template
</commit_message>
<xml_diff>
--- a/coop-server/src/template/doc/CN_giay_nhan_no.docx
+++ b/coop-server/src/template/doc/CN_giay_nhan_no.docx
@@ -131,7 +131,25 @@
           <w:sz w:val="26"/>
           <w:szCs w:val="26"/>
         </w:rPr>
-        <w:t>{dd}</w:t>
+        <w:t>{</w:t>
+      </w:r>
+      <w:r>
+        <w:rPr>
+          <w:rFonts w:ascii="Times New Roman" w:hAnsi="Times New Roman"/>
+          <w:i/>
+          <w:sz w:val="26"/>
+          <w:szCs w:val="26"/>
+        </w:rPr>
+        <w:t>ctd</w:t>
+      </w:r>
+      <w:r>
+        <w:rPr>
+          <w:rFonts w:ascii="Times New Roman" w:hAnsi="Times New Roman"/>
+          <w:i/>
+          <w:sz w:val="26"/>
+          <w:szCs w:val="26"/>
+        </w:rPr>
+        <w:t>}</w:t>
       </w:r>
       <w:r>
         <w:rPr>
@@ -151,7 +169,7 @@
           <w:sz w:val="26"/>
           <w:szCs w:val="26"/>
         </w:rPr>
-        <w:t>{mm}</w:t>
+        <w:t>{</w:t>
       </w:r>
       <w:r>
         <w:rPr>
@@ -161,6 +179,26 @@
           <w:sz w:val="26"/>
           <w:szCs w:val="26"/>
         </w:rPr>
+        <w:t>ctm</w:t>
+      </w:r>
+      <w:r>
+        <w:rPr>
+          <w:rFonts w:ascii="Times New Roman" w:hAnsi="Times New Roman"/>
+          <w:i/>
+          <w:iCs/>
+          <w:sz w:val="26"/>
+          <w:szCs w:val="26"/>
+        </w:rPr>
+        <w:t>}</w:t>
+      </w:r>
+      <w:r>
+        <w:rPr>
+          <w:rFonts w:ascii="Times New Roman" w:hAnsi="Times New Roman"/>
+          <w:i/>
+          <w:iCs/>
+          <w:sz w:val="26"/>
+          <w:szCs w:val="26"/>
+        </w:rPr>
         <w:t xml:space="preserve"> </w:t>
       </w:r>
       <w:r>
@@ -179,7 +217,25 @@
           <w:sz w:val="26"/>
           <w:szCs w:val="26"/>
         </w:rPr>
-        <w:t>{year}</w:t>
+        <w:t>{</w:t>
+      </w:r>
+      <w:r>
+        <w:rPr>
+          <w:rFonts w:ascii="Times New Roman" w:hAnsi="Times New Roman"/>
+          <w:i/>
+          <w:sz w:val="26"/>
+          <w:szCs w:val="26"/>
+        </w:rPr>
+        <w:t>cty</w:t>
+      </w:r>
+      <w:r>
+        <w:rPr>
+          <w:rFonts w:ascii="Times New Roman" w:hAnsi="Times New Roman"/>
+          <w:i/>
+          <w:sz w:val="26"/>
+          <w:szCs w:val="26"/>
+        </w:rPr>
+        <w:t>}</w:t>
       </w:r>
     </w:p>
     <w:p>
@@ -316,7 +372,7 @@
           <w:szCs w:val="24"/>
           <w:lang w:val="vi-VN"/>
         </w:rPr>
-        <w:t>{dd}</w:t>
+        <w:t>{</w:t>
       </w:r>
       <w:r>
         <w:rPr>
@@ -325,7 +381,7 @@
           <w:szCs w:val="24"/>
           <w:lang w:val="vi-VN"/>
         </w:rPr>
-        <w:t xml:space="preserve"> </w:t>
+        <w:t>ctd</w:t>
       </w:r>
       <w:r>
         <w:rPr>
@@ -334,7 +390,7 @@
           <w:szCs w:val="24"/>
           <w:lang w:val="vi-VN"/>
         </w:rPr>
-        <w:t>tháng</w:t>
+        <w:t>}</w:t>
       </w:r>
       <w:r>
         <w:rPr>
@@ -352,15 +408,7 @@
           <w:szCs w:val="24"/>
           <w:lang w:val="vi-VN"/>
         </w:rPr>
-        <w:t>{mm}</w:t>
-      </w:r>
-      <w:r>
-        <w:rPr>
-          <w:rFonts w:ascii="Times New Roman" w:hAnsi="Times New Roman"/>
-          <w:szCs w:val="26"/>
-          <w:lang w:val="vi-VN"/>
-        </w:rPr>
-        <w:t xml:space="preserve"> </w:t>
+        <w:t>tháng</w:t>
       </w:r>
       <w:r>
         <w:rPr>
@@ -369,7 +417,7 @@
           <w:szCs w:val="24"/>
           <w:lang w:val="vi-VN"/>
         </w:rPr>
-        <w:t>năm</w:t>
+        <w:t xml:space="preserve"> </w:t>
       </w:r>
       <w:r>
         <w:rPr>
@@ -378,7 +426,69 @@
           <w:szCs w:val="24"/>
           <w:lang w:val="vi-VN"/>
         </w:rPr>
-        <w:t xml:space="preserve"> {year}</w:t>
+        <w:t>{</w:t>
+      </w:r>
+      <w:r>
+        <w:rPr>
+          <w:rFonts w:ascii="Times New Roman" w:hAnsi="Times New Roman"/>
+          <w:sz w:val="24"/>
+          <w:szCs w:val="24"/>
+          <w:lang w:val="vi-VN"/>
+        </w:rPr>
+        <w:t>ctm</w:t>
+      </w:r>
+      <w:r>
+        <w:rPr>
+          <w:rFonts w:ascii="Times New Roman" w:hAnsi="Times New Roman"/>
+          <w:sz w:val="24"/>
+          <w:szCs w:val="24"/>
+          <w:lang w:val="vi-VN"/>
+        </w:rPr>
+        <w:t>}</w:t>
+      </w:r>
+      <w:r>
+        <w:rPr>
+          <w:rFonts w:ascii="Times New Roman" w:hAnsi="Times New Roman"/>
+          <w:szCs w:val="26"/>
+          <w:lang w:val="vi-VN"/>
+        </w:rPr>
+        <w:t xml:space="preserve"> </w:t>
+      </w:r>
+      <w:r>
+        <w:rPr>
+          <w:rFonts w:ascii="Times New Roman" w:hAnsi="Times New Roman"/>
+          <w:sz w:val="24"/>
+          <w:szCs w:val="24"/>
+          <w:lang w:val="vi-VN"/>
+        </w:rPr>
+        <w:t>năm</w:t>
+      </w:r>
+      <w:r>
+        <w:rPr>
+          <w:rFonts w:ascii="Times New Roman" w:hAnsi="Times New Roman"/>
+          <w:sz w:val="24"/>
+          <w:szCs w:val="24"/>
+          <w:lang w:val="vi-VN"/>
+        </w:rPr>
+        <w:t xml:space="preserve"> {</w:t>
+      </w:r>
+      <w:r>
+        <w:rPr>
+          <w:rFonts w:ascii="Times New Roman" w:hAnsi="Times New Roman"/>
+          <w:sz w:val="24"/>
+          <w:szCs w:val="24"/>
+          <w:lang w:val="vi-VN"/>
+        </w:rPr>
+        <w:t>cty</w:t>
+      </w:r>
+      <w:r>
+        <w:rPr>
+          <w:rFonts w:ascii="Times New Roman" w:hAnsi="Times New Roman"/>
+          <w:sz w:val="24"/>
+          <w:szCs w:val="24"/>
+          <w:lang w:val="vi-VN"/>
+        </w:rPr>
+        <w:t>}</w:t>
       </w:r>
       <w:r>
         <w:rPr>
@@ -1799,6 +1909,7 @@
               <w:tabs>
                 <w:tab w:val="right" w:leader="dot" w:pos="9072"/>
               </w:tabs>
+              <w:ind w:left="-127"/>
               <w:jc w:val="center"/>
               <w:rPr>
                 <w:rFonts w:ascii="Times New Roman" w:hAnsi="Times New Roman"/>

</xml_diff>